<commit_message>
Follow Command works as intended
Allies will follow while 7 key is pressed, ignoring enemies until key is released
</commit_message>
<xml_diff>
--- a/Documentation/Artifact Abilities/Commands.docx
+++ b/Documentation/Artifact Abilities/Commands.docx
@@ -8,10 +8,22 @@
       </w:r>
     </w:p>
     <w:p>
+      <w:pPr>
+        <w:pBdr>
+          <w:bottom w:val="single" w:sz="6" w:space="1" w:color="auto"/>
+        </w:pBdr>
+      </w:pPr>
       <w:r>
         <w:t>Commands are a type of ability that directly influences the behavior of AI allies.</w:t>
       </w:r>
     </w:p>
+    <w:p>
+      <w:pPr>
+        <w:pBdr>
+          <w:bottom w:val="single" w:sz="6" w:space="1" w:color="auto"/>
+        </w:pBdr>
+      </w:pPr>
+    </w:p>
     <w:p/>
     <w:p>
       <w:r>
@@ -20,10 +32,93 @@
     </w:p>
     <w:p>
       <w:r>
+        <w:t xml:space="preserve">Description: </w:t>
+      </w:r>
+      <w:r>
         <w:t>Commands all AI allies within a certain distance around the player to begin following the player.</w:t>
       </w:r>
     </w:p>
+    <w:p>
+      <w:r>
+        <w:t>Current implementation is that the unit will move toward the player’s position one time and not continue to follow the player.</w:t>
+      </w:r>
+    </w:p>
+    <w:p>
+      <w:pPr>
+        <w:rPr>
+          <w:b/>
+          <w:bCs/>
+        </w:rPr>
+      </w:pPr>
+      <w:r>
+        <w:rPr>
+          <w:b/>
+          <w:bCs/>
+        </w:rPr>
+        <w:t>Proposed changes:</w:t>
+      </w:r>
+    </w:p>
+    <w:p>
+      <w:r>
+        <w:t>I think we should change this so that the unit will enter a “follow state”, and continue to follow the player until “released” to the idle state, using a “release command” or “dismiss command”.</w:t>
+      </w:r>
+    </w:p>
+    <w:p>
+      <w:pPr>
+        <w:pBdr>
+          <w:bottom w:val="single" w:sz="6" w:space="1" w:color="auto"/>
+        </w:pBdr>
+      </w:pPr>
+    </w:p>
+    <w:p>
+      <w:r>
+        <w:t>Dismiss Command:</w:t>
+      </w:r>
+    </w:p>
+    <w:p>
+      <w:r>
+        <w:t>Description: Command unit to transition to the Idle state</w:t>
+      </w:r>
+    </w:p>
     <w:p/>
+    <w:p>
+      <w:pPr>
+        <w:rPr>
+          <w:b/>
+          <w:bCs/>
+        </w:rPr>
+      </w:pPr>
+      <w:r>
+        <w:rPr>
+          <w:b/>
+          <w:bCs/>
+          <w:highlight w:val="yellow"/>
+        </w:rPr>
+        <w:t>---OR---</w:t>
+      </w:r>
+    </w:p>
+    <w:p>
+      <w:pPr>
+        <w:rPr>
+          <w:b/>
+          <w:bCs/>
+        </w:rPr>
+      </w:pPr>
+      <w:r>
+        <w:rPr>
+          <w:b/>
+          <w:bCs/>
+        </w:rPr>
+        <w:t>Don’t need dismiss command. Just release the follow command</w:t>
+      </w:r>
+      <w:r>
+        <w:rPr>
+          <w:b/>
+          <w:bCs/>
+        </w:rPr>
+        <w:t xml:space="preserve"> to dismiss, and hold 7 to maintain follow ( like tooth and tail)</w:t>
+      </w:r>
+    </w:p>
     <w:sectPr>
       <w:pgSz w:w="12240" w:h="15840"/>
       <w:pgMar w:top="1440" w:right="1440" w:bottom="1440" w:left="1440" w:header="720" w:footer="720" w:gutter="0"/>

</xml_diff>